<commit_message>
Added PDF Q&A Bot and Login system
</commit_message>
<xml_diff>
--- a/app/memory/Learning_Python_assessment.docx
+++ b/app/memory/Learning_Python_assessment.docx
@@ -12,153 +12,87 @@
     </w:p>
     <w:p>
       <w:r>
-        <w:t>Generated on: 2025-06-16 14:03:26</w:t>
+        <w:t>Generated on: 2025-06-18 13:11:11</w:t>
       </w:r>
     </w:p>
     <w:p>
       <w:r>
         <w:br/>
-        <w:t>**Learning Python: Variables - Remember Level MCQs**</w:t>
+        <w:t>**Learning Python: Variables and Datatypes - Remember (Bloom's Taxonomy)**</w:t>
         <w:br/>
         <w:br/>
-        <w:t>**Instructions:** Choose the best answer for each multiple-choice question.</w:t>
+        <w:t>**Short Answer Questions:**</w:t>
         <w:br/>
         <w:br/>
-        <w:t>1.  What is the primary purpose of a variable in Python?</w:t>
-        <w:br/>
-        <w:t xml:space="preserve">    a) To store a single character</w:t>
-        <w:br/>
-        <w:t xml:space="preserve">    b) To perform calculations</w:t>
-        <w:br/>
-        <w:t xml:space="preserve">    c) To store data values</w:t>
-        <w:br/>
-        <w:t xml:space="preserve">    d) To define a function</w:t>
+        <w:t>1.  What are the basic data types in Python?  List at least three.</w:t>
         <w:br/>
         <w:br/>
-        <w:t>2. Which of the following is a valid Python variable name?</w:t>
-        <w:br/>
-        <w:t xml:space="preserve">    a) 1st_variable</w:t>
-        <w:br/>
-        <w:t xml:space="preserve">    b) my-variable</w:t>
-        <w:br/>
-        <w:t xml:space="preserve">    c) _my_variable</w:t>
-        <w:br/>
-        <w:t xml:space="preserve">    d) my variable</w:t>
+        <w:t>2.  Explain the difference between an integer and a floating-point number. Provide an example of each.</w:t>
         <w:br/>
         <w:br/>
-        <w:t>3. What happens when you assign a value to a variable that already exists in Python?</w:t>
-        <w:br/>
-        <w:t xml:space="preserve">    a) An error occurs.</w:t>
-        <w:br/>
-        <w:t xml:space="preserve">    b) The old value is overwritten.</w:t>
-        <w:br/>
-        <w:t xml:space="preserve">    c) A new variable is created.</w:t>
-        <w:br/>
-        <w:t xml:space="preserve">    d) The program ignores the assignment.</w:t>
+        <w:t>3.  What is a string in Python? How is it represented?</w:t>
         <w:br/>
         <w:br/>
-        <w:t>4.  Which data type is automatically assigned to a variable when you assign the value `10` to it?</w:t>
-        <w:br/>
-        <w:t xml:space="preserve">    a) String</w:t>
-        <w:br/>
-        <w:t xml:space="preserve">    b) Float</w:t>
-        <w:br/>
-        <w:t xml:space="preserve">    c) Integer</w:t>
-        <w:br/>
-        <w:t xml:space="preserve">    d) Boolean</w:t>
+        <w:t>4.  What is a Boolean variable, and what values can it hold?</w:t>
         <w:br/>
         <w:br/>
-        <w:t>5.  What is the correct way to assign the string "Hello, world!" to a variable named `message`?</w:t>
+        <w:t>5.  How do you declare a variable in Python?  Provide an example.</w:t>
         <w:br/>
-        <w:t xml:space="preserve">    a) message = "Hello, world!"</w:t>
         <w:br/>
-        <w:t xml:space="preserve">    b) "Hello, world!" = message</w:t>
+        <w:t>6.  What is the purpose of the `type()` function in Python?</w:t>
         <w:br/>
-        <w:t xml:space="preserve">    c) message := "Hello, world!"</w:t>
         <w:br/>
-        <w:t xml:space="preserve">    d) message = 'Hello, world!'</w:t>
+        <w:t>7.  What happens if you try to perform an arithmetic operation on a string and an integer?</w:t>
+        <w:br/>
+        <w:br/>
+        <w:t>8.  What is the difference between a mutable and an immutable data type? Give an example of each.</w:t>
+        <w:br/>
+        <w:br/>
+        <w:t>9.  Explain the concept of variable assignment in Python. Use an example to illustrate.</w:t>
+        <w:br/>
+        <w:br/>
+        <w:t>10. How do you convert a string representing a number into an integer?  Give the function name and provide an example.</w:t>
         <w:br/>
         <w:br/>
         <w:br/>
-        <w:t>6.  What keyword is used to explicitly specify the data type of a variable in Python (Hint: consider type hinting, often used in advanced Python)?</w:t>
+        <w:t>**Multiple Choice Question Options (Where Applicable):**</w:t>
         <w:br/>
-        <w:t xml:space="preserve">    a) `var`</w:t>
         <w:br/>
-        <w:t xml:space="preserve">    b) `type`</w:t>
+        <w:t>For questions like #7,  a multiple-choice option could be added:</w:t>
         <w:br/>
-        <w:t xml:space="preserve">    c) `def`</w:t>
         <w:br/>
-        <w:t xml:space="preserve">    d) `:`</w:t>
+        <w:t>7.  What happens if you try to perform an arithmetic operation on a string and an integer?</w:t>
+        <w:br/>
+        <w:t xml:space="preserve">    a) It performs the operation treating the string as a number.</w:t>
+        <w:br/>
+        <w:t xml:space="preserve">    b) It automatically converts the string to a number.</w:t>
+        <w:br/>
+        <w:t xml:space="preserve">    c) It raises a `TypeError`.</w:t>
+        <w:br/>
+        <w:t xml:space="preserve">    d) It returns `None`.  (Correct answer: c)</w:t>
         <w:br/>
         <w:br/>
         <w:br/>
-        <w:t>7. A variable named `count` is assigned the value `5`.  What data type is `count`?</w:t>
-        <w:br/>
-        <w:t xml:space="preserve">    a) String</w:t>
-        <w:br/>
-        <w:t xml:space="preserve">    b) Float</w:t>
-        <w:br/>
-        <w:t xml:space="preserve">    c) Integer</w:t>
-        <w:br/>
-        <w:t xml:space="preserve">    d) Boolean</w:t>
+        <w:t>For questions like #8, a multiple choice option could expand on the explanation:</w:t>
         <w:br/>
         <w:br/>
-        <w:t>8.  If you try to use a variable that hasn't been assigned a value, what will happen?</w:t>
+        <w:t>8. Which of the following are mutable data types in Python?</w:t>
         <w:br/>
-        <w:t xml:space="preserve">    a) The program will automatically assign 0 to the variable.</w:t>
+        <w:t xml:space="preserve">     a) Strings</w:t>
         <w:br/>
-        <w:t xml:space="preserve">    b) The program will automatically assign an empty string to the variable.</w:t>
+        <w:t xml:space="preserve">     b) Integers</w:t>
         <w:br/>
-        <w:t xml:space="preserve">    c) A `NameError` will occur.</w:t>
+        <w:t xml:space="preserve">     c) Lists</w:t>
         <w:br/>
-        <w:t xml:space="preserve">    d) The program will continue without issue.</w:t>
+        <w:t xml:space="preserve">     d) Tuples</w:t>
+        <w:br/>
+        <w:t xml:space="preserve">     e)  Sets</w:t>
+        <w:br/>
+        <w:t xml:space="preserve">     (Correct answers: c,e)</w:t>
         <w:br/>
         <w:br/>
         <w:br/>
-        <w:t>9. Which of the following is an example of a valid Python variable assignment?</w:t>
-        <w:br/>
-        <w:t xml:space="preserve">    a) `x = 10; y = 20; z = x + y`</w:t>
-        <w:br/>
-        <w:t xml:space="preserve">    b) `x = 10 y = 20`</w:t>
-        <w:br/>
-        <w:t xml:space="preserve">    c) `10 = x`</w:t>
-        <w:br/>
-        <w:t xml:space="preserve">    d) `x = 10, y = 20, z = x + y`</w:t>
-        <w:br/>
-        <w:br/>
-        <w:t>10.  Variables in Python are:</w:t>
-        <w:br/>
-        <w:t xml:space="preserve">    a)  Statically typed</w:t>
-        <w:br/>
-        <w:t xml:space="preserve">    b)  Dynamically typed</w:t>
-        <w:br/>
-        <w:t xml:space="preserve">    c)  Always integers</w:t>
-        <w:br/>
-        <w:t xml:space="preserve">    d)  Always strings</w:t>
-        <w:br/>
-        <w:br/>
-        <w:br/>
-        <w:t>**Answer Key:**</w:t>
-        <w:br/>
-        <w:t>1.  c)</w:t>
-        <w:br/>
-        <w:t>2.  c)</w:t>
-        <w:br/>
-        <w:t>3.  b)</w:t>
-        <w:br/>
-        <w:t>4.  c)</w:t>
-        <w:br/>
-        <w:t>5.  a) or d) (Both are correct)</w:t>
-        <w:br/>
-        <w:t>6.  d)  (Type hinting uses `:` but it's not strictly a keyword like `def` or mandatory)</w:t>
-        <w:br/>
-        <w:t>7.  c)</w:t>
-        <w:br/>
-        <w:t>8.  c)</w:t>
-        <w:br/>
-        <w:t>9.  a)</w:t>
-        <w:br/>
-        <w:t>10. b)</w:t>
+        <w:t>These MCQ options offer a more comprehensive assessment of basic understanding.  Remember to adapt the difficulty and specificity to your specific course material.</w:t>
         <w:br/>
       </w:r>
     </w:p>

</xml_diff>